<commit_message>
artikl dodan u bp
</commit_message>
<xml_diff>
--- a/Dokumentacija/BitSoftTechnologies_rev0.91.docx
+++ b/Dokumentacija/BitSoftTechnologies_rev0.91.docx
@@ -401,7 +401,7 @@
     </w:p>
     <w:p>
       <w:pPr>
-        <w:pStyle w:val="TOC1"/>
+        <w:pStyle w:val="Sadraj1"/>
         <w:tabs>
           <w:tab w:val="left" w:pos="440"/>
           <w:tab w:val="right" w:leader="dot" w:pos="9061"/>
@@ -437,7 +437,7 @@
       <w:hyperlink w:anchor="_Toc431806045" w:history="1">
         <w:r>
           <w:rPr>
-            <w:rStyle w:val="Hyperlink"/>
+            <w:rStyle w:val="Hiperveza"/>
             <w:rFonts w:ascii="Arial" w:hAnsi="Arial" w:cs="Arial"/>
             <w:noProof/>
           </w:rPr>
@@ -456,7 +456,7 @@
         </w:r>
         <w:r>
           <w:rPr>
-            <w:rStyle w:val="Hyperlink"/>
+            <w:rStyle w:val="Hiperveza"/>
             <w:rFonts w:ascii="Arial" w:hAnsi="Arial" w:cs="Arial"/>
             <w:noProof/>
           </w:rPr>
@@ -521,7 +521,7 @@
     </w:p>
     <w:p>
       <w:pPr>
-        <w:pStyle w:val="TOC1"/>
+        <w:pStyle w:val="Sadraj1"/>
         <w:tabs>
           <w:tab w:val="left" w:pos="440"/>
           <w:tab w:val="right" w:leader="dot" w:pos="9061"/>
@@ -539,7 +539,7 @@
       <w:hyperlink w:anchor="_Toc431806046" w:history="1">
         <w:r>
           <w:rPr>
-            <w:rStyle w:val="Hyperlink"/>
+            <w:rStyle w:val="Hiperveza"/>
             <w:rFonts w:ascii="Arial" w:hAnsi="Arial" w:cs="Arial"/>
             <w:noProof/>
           </w:rPr>
@@ -558,7 +558,7 @@
         </w:r>
         <w:r>
           <w:rPr>
-            <w:rStyle w:val="Hyperlink"/>
+            <w:rStyle w:val="Hiperveza"/>
             <w:rFonts w:ascii="Arial" w:hAnsi="Arial" w:cs="Arial"/>
             <w:noProof/>
           </w:rPr>
@@ -623,7 +623,7 @@
     </w:p>
     <w:p>
       <w:pPr>
-        <w:pStyle w:val="TOC1"/>
+        <w:pStyle w:val="Sadraj1"/>
         <w:tabs>
           <w:tab w:val="left" w:pos="440"/>
           <w:tab w:val="right" w:leader="dot" w:pos="9061"/>
@@ -641,7 +641,7 @@
       <w:hyperlink w:anchor="_Toc431806047" w:history="1">
         <w:r>
           <w:rPr>
-            <w:rStyle w:val="Hyperlink"/>
+            <w:rStyle w:val="Hiperveza"/>
             <w:rFonts w:ascii="Arial" w:hAnsi="Arial" w:cs="Arial"/>
             <w:noProof/>
           </w:rPr>
@@ -660,7 +660,7 @@
         </w:r>
         <w:r>
           <w:rPr>
-            <w:rStyle w:val="Hyperlink"/>
+            <w:rStyle w:val="Hiperveza"/>
             <w:rFonts w:ascii="Arial" w:hAnsi="Arial" w:cs="Arial"/>
             <w:noProof/>
           </w:rPr>
@@ -725,7 +725,7 @@
     </w:p>
     <w:p>
       <w:pPr>
-        <w:pStyle w:val="TOC1"/>
+        <w:pStyle w:val="Sadraj1"/>
         <w:tabs>
           <w:tab w:val="left" w:pos="440"/>
           <w:tab w:val="right" w:leader="dot" w:pos="9061"/>
@@ -743,7 +743,7 @@
       <w:hyperlink w:anchor="_Toc431806048" w:history="1">
         <w:r>
           <w:rPr>
-            <w:rStyle w:val="Hyperlink"/>
+            <w:rStyle w:val="Hiperveza"/>
             <w:rFonts w:ascii="Arial" w:hAnsi="Arial" w:cs="Arial"/>
             <w:noProof/>
           </w:rPr>
@@ -762,7 +762,7 @@
         </w:r>
         <w:r>
           <w:rPr>
-            <w:rStyle w:val="Hyperlink"/>
+            <w:rStyle w:val="Hiperveza"/>
             <w:rFonts w:ascii="Arial" w:hAnsi="Arial" w:cs="Arial"/>
             <w:noProof/>
           </w:rPr>
@@ -827,7 +827,7 @@
     </w:p>
     <w:p>
       <w:pPr>
-        <w:pStyle w:val="TOC1"/>
+        <w:pStyle w:val="Sadraj1"/>
         <w:tabs>
           <w:tab w:val="left" w:pos="440"/>
           <w:tab w:val="right" w:leader="dot" w:pos="9061"/>
@@ -845,7 +845,7 @@
       <w:hyperlink w:anchor="_Toc431806049" w:history="1">
         <w:r>
           <w:rPr>
-            <w:rStyle w:val="Hyperlink"/>
+            <w:rStyle w:val="Hiperveza"/>
             <w:rFonts w:ascii="Arial" w:hAnsi="Arial" w:cs="Arial"/>
             <w:noProof/>
           </w:rPr>
@@ -864,7 +864,7 @@
         </w:r>
         <w:r>
           <w:rPr>
-            <w:rStyle w:val="Hyperlink"/>
+            <w:rStyle w:val="Hiperveza"/>
             <w:rFonts w:ascii="Arial" w:hAnsi="Arial" w:cs="Arial"/>
             <w:noProof/>
           </w:rPr>
@@ -929,7 +929,7 @@
     </w:p>
     <w:p>
       <w:pPr>
-        <w:pStyle w:val="TOC1"/>
+        <w:pStyle w:val="Sadraj1"/>
         <w:tabs>
           <w:tab w:val="left" w:pos="440"/>
           <w:tab w:val="right" w:leader="dot" w:pos="9061"/>
@@ -947,7 +947,7 @@
       <w:hyperlink w:anchor="_Toc431806050" w:history="1">
         <w:r>
           <w:rPr>
-            <w:rStyle w:val="Hyperlink"/>
+            <w:rStyle w:val="Hiperveza"/>
             <w:rFonts w:ascii="Arial" w:hAnsi="Arial" w:cs="Arial"/>
             <w:noProof/>
           </w:rPr>
@@ -966,7 +966,7 @@
         </w:r>
         <w:r>
           <w:rPr>
-            <w:rStyle w:val="Hyperlink"/>
+            <w:rStyle w:val="Hiperveza"/>
             <w:rFonts w:ascii="Arial" w:hAnsi="Arial" w:cs="Arial"/>
             <w:noProof/>
           </w:rPr>
@@ -1031,7 +1031,7 @@
     </w:p>
     <w:p>
       <w:pPr>
-        <w:pStyle w:val="TOC2"/>
+        <w:pStyle w:val="Sadraj2"/>
         <w:tabs>
           <w:tab w:val="left" w:pos="880"/>
           <w:tab w:val="right" w:leader="dot" w:pos="9061"/>
@@ -1049,7 +1049,7 @@
       <w:hyperlink w:anchor="_Toc431806051" w:history="1">
         <w:r>
           <w:rPr>
-            <w:rStyle w:val="Hyperlink"/>
+            <w:rStyle w:val="Hiperveza"/>
             <w:rFonts w:ascii="Arial" w:hAnsi="Arial" w:cs="Arial"/>
             <w:noProof/>
           </w:rPr>
@@ -1068,7 +1068,7 @@
         </w:r>
         <w:r>
           <w:rPr>
-            <w:rStyle w:val="Hyperlink"/>
+            <w:rStyle w:val="Hiperveza"/>
             <w:rFonts w:ascii="Arial" w:hAnsi="Arial" w:cs="Arial"/>
             <w:noProof/>
           </w:rPr>
@@ -1133,7 +1133,7 @@
     </w:p>
     <w:p>
       <w:pPr>
-        <w:pStyle w:val="TOC2"/>
+        <w:pStyle w:val="Sadraj2"/>
         <w:tabs>
           <w:tab w:val="left" w:pos="880"/>
           <w:tab w:val="right" w:leader="dot" w:pos="9061"/>
@@ -1151,7 +1151,7 @@
       <w:hyperlink w:anchor="_Toc431806052" w:history="1">
         <w:r>
           <w:rPr>
-            <w:rStyle w:val="Hyperlink"/>
+            <w:rStyle w:val="Hiperveza"/>
             <w:rFonts w:ascii="Arial" w:hAnsi="Arial" w:cs="Arial"/>
             <w:noProof/>
           </w:rPr>
@@ -1170,7 +1170,7 @@
         </w:r>
         <w:r>
           <w:rPr>
-            <w:rStyle w:val="Hyperlink"/>
+            <w:rStyle w:val="Hiperveza"/>
             <w:rFonts w:ascii="Arial" w:hAnsi="Arial" w:cs="Arial"/>
             <w:noProof/>
           </w:rPr>
@@ -1235,7 +1235,7 @@
     </w:p>
     <w:p>
       <w:pPr>
-        <w:pStyle w:val="TOC2"/>
+        <w:pStyle w:val="Sadraj2"/>
         <w:tabs>
           <w:tab w:val="left" w:pos="880"/>
           <w:tab w:val="right" w:leader="dot" w:pos="9061"/>
@@ -1253,7 +1253,7 @@
       <w:hyperlink w:anchor="_Toc431806053" w:history="1">
         <w:r>
           <w:rPr>
-            <w:rStyle w:val="Hyperlink"/>
+            <w:rStyle w:val="Hiperveza"/>
             <w:rFonts w:ascii="Arial" w:hAnsi="Arial" w:cs="Arial"/>
             <w:noProof/>
           </w:rPr>
@@ -1272,7 +1272,7 @@
         </w:r>
         <w:r>
           <w:rPr>
-            <w:rStyle w:val="Hyperlink"/>
+            <w:rStyle w:val="Hiperveza"/>
             <w:rFonts w:ascii="Arial" w:hAnsi="Arial" w:cs="Arial"/>
             <w:noProof/>
           </w:rPr>
@@ -1337,7 +1337,7 @@
     </w:p>
     <w:p>
       <w:pPr>
-        <w:pStyle w:val="TOC2"/>
+        <w:pStyle w:val="Sadraj2"/>
         <w:tabs>
           <w:tab w:val="left" w:pos="880"/>
           <w:tab w:val="right" w:leader="dot" w:pos="9061"/>
@@ -1355,7 +1355,7 @@
       <w:hyperlink w:anchor="_Toc431806054" w:history="1">
         <w:r>
           <w:rPr>
-            <w:rStyle w:val="Hyperlink"/>
+            <w:rStyle w:val="Hiperveza"/>
             <w:rFonts w:ascii="Arial" w:hAnsi="Arial" w:cs="Arial"/>
             <w:noProof/>
           </w:rPr>
@@ -1374,7 +1374,7 @@
         </w:r>
         <w:r>
           <w:rPr>
-            <w:rStyle w:val="Hyperlink"/>
+            <w:rStyle w:val="Hiperveza"/>
             <w:rFonts w:ascii="Arial" w:hAnsi="Arial" w:cs="Arial"/>
             <w:noProof/>
           </w:rPr>
@@ -1439,7 +1439,7 @@
     </w:p>
     <w:p>
       <w:pPr>
-        <w:pStyle w:val="TOC1"/>
+        <w:pStyle w:val="Sadraj1"/>
         <w:tabs>
           <w:tab w:val="left" w:pos="440"/>
           <w:tab w:val="right" w:leader="dot" w:pos="9061"/>
@@ -1457,7 +1457,7 @@
       <w:hyperlink w:anchor="_Toc431806055" w:history="1">
         <w:r>
           <w:rPr>
-            <w:rStyle w:val="Hyperlink"/>
+            <w:rStyle w:val="Hiperveza"/>
             <w:rFonts w:ascii="Arial" w:hAnsi="Arial" w:cs="Arial"/>
             <w:noProof/>
           </w:rPr>
@@ -1476,7 +1476,7 @@
         </w:r>
         <w:r>
           <w:rPr>
-            <w:rStyle w:val="Hyperlink"/>
+            <w:rStyle w:val="Hiperveza"/>
             <w:rFonts w:ascii="Arial" w:hAnsi="Arial" w:cs="Arial"/>
             <w:noProof/>
           </w:rPr>
@@ -1541,7 +1541,7 @@
     </w:p>
     <w:p>
       <w:pPr>
-        <w:pStyle w:val="TOC2"/>
+        <w:pStyle w:val="Sadraj2"/>
         <w:tabs>
           <w:tab w:val="left" w:pos="880"/>
           <w:tab w:val="right" w:leader="dot" w:pos="9061"/>
@@ -1559,7 +1559,7 @@
       <w:hyperlink w:anchor="_Toc431806056" w:history="1">
         <w:r>
           <w:rPr>
-            <w:rStyle w:val="Hyperlink"/>
+            <w:rStyle w:val="Hiperveza"/>
             <w:rFonts w:ascii="Arial" w:hAnsi="Arial" w:cs="Arial"/>
             <w:noProof/>
           </w:rPr>
@@ -1578,7 +1578,7 @@
         </w:r>
         <w:r>
           <w:rPr>
-            <w:rStyle w:val="Hyperlink"/>
+            <w:rStyle w:val="Hiperveza"/>
             <w:rFonts w:ascii="Arial" w:hAnsi="Arial" w:cs="Arial"/>
             <w:noProof/>
           </w:rPr>
@@ -1643,7 +1643,7 @@
     </w:p>
     <w:p>
       <w:pPr>
-        <w:pStyle w:val="TOC2"/>
+        <w:pStyle w:val="Sadraj2"/>
         <w:tabs>
           <w:tab w:val="left" w:pos="880"/>
           <w:tab w:val="right" w:leader="dot" w:pos="9061"/>
@@ -1661,7 +1661,7 @@
       <w:hyperlink w:anchor="_Toc431806057" w:history="1">
         <w:r>
           <w:rPr>
-            <w:rStyle w:val="Hyperlink"/>
+            <w:rStyle w:val="Hiperveza"/>
             <w:rFonts w:ascii="Arial" w:hAnsi="Arial" w:cs="Arial"/>
             <w:noProof/>
           </w:rPr>
@@ -1680,7 +1680,7 @@
         </w:r>
         <w:r>
           <w:rPr>
-            <w:rStyle w:val="Hyperlink"/>
+            <w:rStyle w:val="Hiperveza"/>
             <w:rFonts w:ascii="Arial" w:hAnsi="Arial" w:cs="Arial"/>
             <w:noProof/>
           </w:rPr>
@@ -1745,7 +1745,7 @@
     </w:p>
     <w:p>
       <w:pPr>
-        <w:pStyle w:val="TOC2"/>
+        <w:pStyle w:val="Sadraj2"/>
         <w:tabs>
           <w:tab w:val="left" w:pos="880"/>
           <w:tab w:val="right" w:leader="dot" w:pos="9061"/>
@@ -1763,7 +1763,7 @@
       <w:hyperlink w:anchor="_Toc431806058" w:history="1">
         <w:r>
           <w:rPr>
-            <w:rStyle w:val="Hyperlink"/>
+            <w:rStyle w:val="Hiperveza"/>
             <w:rFonts w:ascii="Arial" w:hAnsi="Arial" w:cs="Arial"/>
             <w:noProof/>
           </w:rPr>
@@ -1782,7 +1782,7 @@
         </w:r>
         <w:r>
           <w:rPr>
-            <w:rStyle w:val="Hyperlink"/>
+            <w:rStyle w:val="Hiperveza"/>
             <w:rFonts w:ascii="Arial" w:hAnsi="Arial" w:cs="Arial"/>
             <w:noProof/>
           </w:rPr>
@@ -1847,7 +1847,7 @@
     </w:p>
     <w:p>
       <w:pPr>
-        <w:pStyle w:val="TOC2"/>
+        <w:pStyle w:val="Sadraj2"/>
         <w:tabs>
           <w:tab w:val="left" w:pos="880"/>
           <w:tab w:val="right" w:leader="dot" w:pos="9061"/>
@@ -1865,7 +1865,7 @@
       <w:hyperlink w:anchor="_Toc431806059" w:history="1">
         <w:r>
           <w:rPr>
-            <w:rStyle w:val="Hyperlink"/>
+            <w:rStyle w:val="Hiperveza"/>
             <w:rFonts w:ascii="Arial" w:hAnsi="Arial" w:cs="Arial"/>
             <w:noProof/>
           </w:rPr>
@@ -1884,7 +1884,7 @@
         </w:r>
         <w:r>
           <w:rPr>
-            <w:rStyle w:val="Hyperlink"/>
+            <w:rStyle w:val="Hiperveza"/>
             <w:rFonts w:ascii="Arial" w:hAnsi="Arial" w:cs="Arial"/>
             <w:noProof/>
           </w:rPr>
@@ -1949,7 +1949,7 @@
     </w:p>
     <w:p>
       <w:pPr>
-        <w:pStyle w:val="TOC2"/>
+        <w:pStyle w:val="Sadraj2"/>
         <w:tabs>
           <w:tab w:val="left" w:pos="880"/>
           <w:tab w:val="right" w:leader="dot" w:pos="9061"/>
@@ -1967,7 +1967,7 @@
       <w:hyperlink w:anchor="_Toc431806060" w:history="1">
         <w:r>
           <w:rPr>
-            <w:rStyle w:val="Hyperlink"/>
+            <w:rStyle w:val="Hiperveza"/>
             <w:rFonts w:ascii="Arial" w:hAnsi="Arial" w:cs="Arial"/>
             <w:noProof/>
           </w:rPr>
@@ -1986,7 +1986,7 @@
         </w:r>
         <w:r>
           <w:rPr>
-            <w:rStyle w:val="Hyperlink"/>
+            <w:rStyle w:val="Hiperveza"/>
             <w:rFonts w:ascii="Arial" w:hAnsi="Arial" w:cs="Arial"/>
             <w:noProof/>
           </w:rPr>
@@ -2051,7 +2051,7 @@
     </w:p>
     <w:p>
       <w:pPr>
-        <w:pStyle w:val="TOC2"/>
+        <w:pStyle w:val="Sadraj2"/>
         <w:tabs>
           <w:tab w:val="left" w:pos="880"/>
           <w:tab w:val="right" w:leader="dot" w:pos="9061"/>
@@ -2069,7 +2069,7 @@
       <w:hyperlink w:anchor="_Toc431806061" w:history="1">
         <w:r>
           <w:rPr>
-            <w:rStyle w:val="Hyperlink"/>
+            <w:rStyle w:val="Hiperveza"/>
             <w:rFonts w:ascii="Arial" w:hAnsi="Arial" w:cs="Arial"/>
             <w:noProof/>
           </w:rPr>
@@ -2088,7 +2088,7 @@
         </w:r>
         <w:r>
           <w:rPr>
-            <w:rStyle w:val="Hyperlink"/>
+            <w:rStyle w:val="Hiperveza"/>
             <w:rFonts w:ascii="Arial" w:hAnsi="Arial" w:cs="Arial"/>
             <w:noProof/>
           </w:rPr>
@@ -2153,7 +2153,7 @@
     </w:p>
     <w:p>
       <w:pPr>
-        <w:pStyle w:val="TOC1"/>
+        <w:pStyle w:val="Sadraj1"/>
         <w:tabs>
           <w:tab w:val="left" w:pos="440"/>
           <w:tab w:val="right" w:leader="dot" w:pos="9061"/>
@@ -2171,7 +2171,7 @@
       <w:hyperlink w:anchor="_Toc431806062" w:history="1">
         <w:r>
           <w:rPr>
-            <w:rStyle w:val="Hyperlink"/>
+            <w:rStyle w:val="Hiperveza"/>
             <w:rFonts w:ascii="Arial" w:hAnsi="Arial" w:cs="Arial"/>
             <w:noProof/>
           </w:rPr>
@@ -2190,7 +2190,7 @@
         </w:r>
         <w:r>
           <w:rPr>
-            <w:rStyle w:val="Hyperlink"/>
+            <w:rStyle w:val="Hiperveza"/>
             <w:rFonts w:ascii="Arial" w:hAnsi="Arial" w:cs="Arial"/>
             <w:noProof/>
           </w:rPr>
@@ -2255,7 +2255,7 @@
     </w:p>
     <w:p>
       <w:pPr>
-        <w:pStyle w:val="TOC1"/>
+        <w:pStyle w:val="Sadraj1"/>
         <w:tabs>
           <w:tab w:val="left" w:pos="440"/>
           <w:tab w:val="right" w:leader="dot" w:pos="9061"/>
@@ -2273,7 +2273,7 @@
       <w:hyperlink w:anchor="_Toc431806063" w:history="1">
         <w:r>
           <w:rPr>
-            <w:rStyle w:val="Hyperlink"/>
+            <w:rStyle w:val="Hiperveza"/>
             <w:rFonts w:ascii="Arial" w:hAnsi="Arial" w:cs="Arial"/>
             <w:noProof/>
           </w:rPr>
@@ -2292,7 +2292,7 @@
         </w:r>
         <w:r>
           <w:rPr>
-            <w:rStyle w:val="Hyperlink"/>
+            <w:rStyle w:val="Hiperveza"/>
             <w:rFonts w:ascii="Arial" w:hAnsi="Arial" w:cs="Arial"/>
             <w:noProof/>
           </w:rPr>
@@ -2357,7 +2357,7 @@
     </w:p>
     <w:p>
       <w:pPr>
-        <w:pStyle w:val="TOC1"/>
+        <w:pStyle w:val="Sadraj1"/>
         <w:tabs>
           <w:tab w:val="right" w:leader="dot" w:pos="9061"/>
         </w:tabs>
@@ -2374,7 +2374,7 @@
       <w:hyperlink w:anchor="_Toc431806064" w:history="1">
         <w:r>
           <w:rPr>
-            <w:rStyle w:val="Hyperlink"/>
+            <w:rStyle w:val="Hiperveza"/>
             <w:rFonts w:ascii="Arial" w:hAnsi="Arial" w:cs="Arial"/>
             <w:noProof/>
           </w:rPr>
@@ -2439,7 +2439,7 @@
     </w:p>
     <w:p>
       <w:pPr>
-        <w:pStyle w:val="TOC1"/>
+        <w:pStyle w:val="Sadraj1"/>
         <w:tabs>
           <w:tab w:val="right" w:leader="dot" w:pos="9061"/>
         </w:tabs>
@@ -2456,7 +2456,7 @@
       <w:hyperlink w:anchor="_Toc431806065" w:history="1">
         <w:r>
           <w:rPr>
-            <w:rStyle w:val="Hyperlink"/>
+            <w:rStyle w:val="Hiperveza"/>
             <w:rFonts w:ascii="Arial" w:hAnsi="Arial" w:cs="Arial"/>
             <w:noProof/>
           </w:rPr>
@@ -2521,7 +2521,7 @@
     </w:p>
     <w:p>
       <w:pPr>
-        <w:pStyle w:val="TOC1"/>
+        <w:pStyle w:val="Sadraj1"/>
         <w:tabs>
           <w:tab w:val="right" w:leader="dot" w:pos="9061"/>
         </w:tabs>
@@ -2538,7 +2538,7 @@
       <w:hyperlink w:anchor="_Toc431806066" w:history="1">
         <w:r>
           <w:rPr>
-            <w:rStyle w:val="Hyperlink"/>
+            <w:rStyle w:val="Hiperveza"/>
             <w:rFonts w:ascii="Arial" w:hAnsi="Arial" w:cs="Arial"/>
             <w:noProof/>
           </w:rPr>
@@ -2603,7 +2603,7 @@
     </w:p>
     <w:p>
       <w:pPr>
-        <w:pStyle w:val="TOC1"/>
+        <w:pStyle w:val="Sadraj1"/>
         <w:tabs>
           <w:tab w:val="right" w:leader="dot" w:pos="9061"/>
         </w:tabs>
@@ -2620,7 +2620,7 @@
       <w:hyperlink w:anchor="_Toc431806067" w:history="1">
         <w:r>
           <w:rPr>
-            <w:rStyle w:val="Hyperlink"/>
+            <w:rStyle w:val="Hiperveza"/>
             <w:rFonts w:ascii="Arial" w:hAnsi="Arial" w:cs="Arial"/>
             <w:noProof/>
           </w:rPr>
@@ -2714,7 +2714,7 @@
     </w:p>
     <w:p>
       <w:pPr>
-        <w:pStyle w:val="Heading1"/>
+        <w:pStyle w:val="Naslov1"/>
         <w:numPr>
           <w:ilvl w:val="0"/>
           <w:numId w:val="3"/>
@@ -4272,8 +4272,6 @@
             </w:r>
           </w:p>
         </w:tc>
-        <w:bookmarkStart w:id="2" w:name="_GoBack"/>
-        <w:bookmarkEnd w:id="2"/>
       </w:tr>
       <w:tr>
         <w:tc>
@@ -5828,26 +5826,26 @@
         <w:pStyle w:val="Normal1"/>
         <w:spacing w:line="360" w:lineRule="auto"/>
       </w:pPr>
-      <w:bookmarkStart w:id="3" w:name="h.30j0zll" w:colFirst="0" w:colLast="0"/>
-      <w:bookmarkEnd w:id="3"/>
+      <w:bookmarkStart w:id="2" w:name="h.30j0zll" w:colFirst="0" w:colLast="0"/>
+      <w:bookmarkEnd w:id="2"/>
       <w:r>
         <w:br w:type="page"/>
       </w:r>
     </w:p>
     <w:p>
       <w:pPr>
-        <w:pStyle w:val="Heading1"/>
+        <w:pStyle w:val="Naslov1"/>
         <w:numPr>
           <w:ilvl w:val="0"/>
           <w:numId w:val="3"/>
         </w:numPr>
       </w:pPr>
-      <w:bookmarkStart w:id="4" w:name="_Toc431806046"/>
+      <w:bookmarkStart w:id="3" w:name="_Toc431806046"/>
       <w:r>
         <w:lastRenderedPageBreak/>
         <w:t>Opis projektnog zadatka</w:t>
       </w:r>
-      <w:bookmarkEnd w:id="4"/>
+      <w:bookmarkEnd w:id="3"/>
     </w:p>
     <w:p>
       <w:pPr>
@@ -6440,7 +6438,7 @@
     </w:p>
     <w:p>
       <w:pPr>
-        <w:pStyle w:val="Heading1"/>
+        <w:pStyle w:val="Naslov1"/>
         <w:numPr>
           <w:ilvl w:val="0"/>
           <w:numId w:val="3"/>
@@ -6450,12 +6448,12 @@
         </w:tabs>
         <w:spacing w:line="360" w:lineRule="auto"/>
       </w:pPr>
-      <w:bookmarkStart w:id="5" w:name="_Toc431806047"/>
+      <w:bookmarkStart w:id="4" w:name="_Toc431806047"/>
       <w:r>
         <w:lastRenderedPageBreak/>
         <w:t>Pojmovnik</w:t>
       </w:r>
-      <w:bookmarkEnd w:id="5"/>
+      <w:bookmarkEnd w:id="4"/>
     </w:p>
     <w:p>
       <w:pPr>
@@ -6615,7 +6613,7 @@
     </w:p>
     <w:p>
       <w:pPr>
-        <w:pStyle w:val="Heading1"/>
+        <w:pStyle w:val="Naslov1"/>
         <w:numPr>
           <w:ilvl w:val="0"/>
           <w:numId w:val="3"/>
@@ -6625,12 +6623,12 @@
         </w:tabs>
         <w:spacing w:line="360" w:lineRule="auto"/>
       </w:pPr>
-      <w:bookmarkStart w:id="6" w:name="_Toc431806048"/>
+      <w:bookmarkStart w:id="5" w:name="_Toc431806048"/>
       <w:r>
         <w:lastRenderedPageBreak/>
         <w:t>Funkcionalni zahtjevi</w:t>
       </w:r>
-      <w:bookmarkEnd w:id="6"/>
+      <w:bookmarkEnd w:id="5"/>
     </w:p>
     <w:p>
       <w:pPr>
@@ -14156,7 +14154,7 @@
     </w:p>
     <w:p>
       <w:pPr>
-        <w:pStyle w:val="Caption"/>
+        <w:pStyle w:val="Opisslike"/>
       </w:pPr>
       <w:r>
         <w:t xml:space="preserve">Slika </w:t>
@@ -14256,7 +14254,7 @@
     </w:p>
     <w:p>
       <w:pPr>
-        <w:pStyle w:val="Caption"/>
+        <w:pStyle w:val="Opisslike"/>
       </w:pPr>
       <w:r>
         <w:t xml:space="preserve">Slika </w:t>
@@ -14355,7 +14353,7 @@
     </w:p>
     <w:p>
       <w:pPr>
-        <w:pStyle w:val="Caption"/>
+        <w:pStyle w:val="Opisslike"/>
       </w:pPr>
       <w:r>
         <w:t xml:space="preserve">Slika </w:t>
@@ -14461,7 +14459,7 @@
     </w:p>
     <w:p>
       <w:pPr>
-        <w:pStyle w:val="Caption"/>
+        <w:pStyle w:val="Opisslike"/>
       </w:pPr>
       <w:r>
         <w:t xml:space="preserve">Slika </w:t>
@@ -14555,7 +14553,7 @@
     </w:p>
     <w:p>
       <w:pPr>
-        <w:pStyle w:val="Caption"/>
+        <w:pStyle w:val="Opisslike"/>
       </w:pPr>
       <w:r>
         <w:t xml:space="preserve">Slika </w:t>
@@ -14659,7 +14657,7 @@
     </w:p>
     <w:p>
       <w:pPr>
-        <w:pStyle w:val="Caption"/>
+        <w:pStyle w:val="Opisslike"/>
       </w:pPr>
       <w:r>
         <w:t xml:space="preserve">Slika </w:t>
@@ -16755,7 +16753,7 @@
     </w:p>
     <w:p>
       <w:pPr>
-        <w:pStyle w:val="Heading1"/>
+        <w:pStyle w:val="Naslov1"/>
         <w:numPr>
           <w:ilvl w:val="0"/>
           <w:numId w:val="3"/>
@@ -16765,12 +16763,12 @@
         </w:tabs>
         <w:spacing w:line="360" w:lineRule="auto"/>
       </w:pPr>
-      <w:bookmarkStart w:id="7" w:name="_Toc431806049"/>
+      <w:bookmarkStart w:id="6" w:name="_Toc431806049"/>
       <w:r>
         <w:lastRenderedPageBreak/>
         <w:t>Ostali zahtjevi</w:t>
       </w:r>
-      <w:bookmarkEnd w:id="7"/>
+      <w:bookmarkEnd w:id="6"/>
     </w:p>
     <w:p>
       <w:pPr>
@@ -16943,20 +16941,20 @@
     </w:p>
     <w:p>
       <w:pPr>
-        <w:pStyle w:val="Heading1"/>
+        <w:pStyle w:val="Naslov1"/>
         <w:numPr>
           <w:ilvl w:val="0"/>
           <w:numId w:val="3"/>
         </w:numPr>
       </w:pPr>
-      <w:bookmarkStart w:id="8" w:name="_Toc431806050"/>
+      <w:bookmarkStart w:id="7" w:name="_Toc431806050"/>
       <w:r>
         <w:lastRenderedPageBreak/>
         <w:t>Arhitektura i dizajn sustava</w:t>
       </w:r>
-      <w:bookmarkStart w:id="9" w:name="h.3dy6vkm" w:colFirst="0" w:colLast="0"/>
+      <w:bookmarkStart w:id="8" w:name="h.3dy6vkm" w:colFirst="0" w:colLast="0"/>
+      <w:bookmarkEnd w:id="7"/>
       <w:bookmarkEnd w:id="8"/>
-      <w:bookmarkEnd w:id="9"/>
     </w:p>
     <w:p>
       <w:pPr>
@@ -16968,7 +16966,7 @@
     </w:p>
     <w:p>
       <w:pPr>
-        <w:pStyle w:val="Heading2"/>
+        <w:pStyle w:val="Naslov2"/>
         <w:numPr>
           <w:ilvl w:val="1"/>
           <w:numId w:val="3"/>
@@ -16977,7 +16975,7 @@
           <w:b/>
         </w:rPr>
       </w:pPr>
-      <w:bookmarkStart w:id="10" w:name="_Toc431806051"/>
+      <w:bookmarkStart w:id="9" w:name="_Toc431806051"/>
       <w:r>
         <w:rPr>
           <w:b/>
@@ -16985,7 +16983,7 @@
         <w:lastRenderedPageBreak/>
         <w:t>Svrha, opći prioriteti i skica sustava</w:t>
       </w:r>
-      <w:bookmarkEnd w:id="10"/>
+      <w:bookmarkEnd w:id="9"/>
     </w:p>
     <w:p>
       <w:pPr>
@@ -17850,7 +17848,7 @@
     </w:p>
     <w:p>
       <w:pPr>
-        <w:pStyle w:val="Caption"/>
+        <w:pStyle w:val="Opisslike"/>
         <w:rPr>
           <w:rFonts w:ascii="Arial" w:hAnsi="Arial" w:cs="Arial"/>
         </w:rPr>
@@ -18248,8 +18246,8 @@
         <w:keepNext/>
         <w:spacing w:line="360" w:lineRule="auto"/>
       </w:pPr>
-      <w:bookmarkStart w:id="11" w:name="h.1t3h5sf" w:colFirst="0" w:colLast="0"/>
-      <w:bookmarkEnd w:id="11"/>
+      <w:bookmarkStart w:id="10" w:name="h.1t3h5sf" w:colFirst="0" w:colLast="0"/>
+      <w:bookmarkEnd w:id="10"/>
       <w:r>
         <w:rPr>
           <w:noProof/>
@@ -18304,7 +18302,7 @@
     </w:p>
     <w:p>
       <w:pPr>
-        <w:pStyle w:val="Caption"/>
+        <w:pStyle w:val="Opisslike"/>
       </w:pPr>
       <w:r>
         <w:t xml:space="preserve">Slika </w:t>
@@ -18353,7 +18351,7 @@
     </w:p>
     <w:p>
       <w:pPr>
-        <w:pStyle w:val="Heading2"/>
+        <w:pStyle w:val="Naslov2"/>
         <w:numPr>
           <w:ilvl w:val="1"/>
           <w:numId w:val="3"/>
@@ -18362,7 +18360,7 @@
           <w:b/>
         </w:rPr>
       </w:pPr>
-      <w:bookmarkStart w:id="12" w:name="_Toc431806052"/>
+      <w:bookmarkStart w:id="11" w:name="_Toc431806052"/>
       <w:r>
         <w:rPr>
           <w:b/>
@@ -18370,7 +18368,7 @@
         <w:lastRenderedPageBreak/>
         <w:t>Dijagram razreda s opisom</w:t>
       </w:r>
-      <w:bookmarkEnd w:id="12"/>
+      <w:bookmarkEnd w:id="11"/>
     </w:p>
     <w:p>
       <w:pPr>
@@ -18879,7 +18877,7 @@
     </w:p>
     <w:p>
       <w:pPr>
-        <w:pStyle w:val="Caption"/>
+        <w:pStyle w:val="Opisslike"/>
         <w:spacing w:line="360" w:lineRule="auto"/>
       </w:pPr>
       <w:r>
@@ -18975,7 +18973,7 @@
     </w:p>
     <w:p>
       <w:pPr>
-        <w:pStyle w:val="Caption"/>
+        <w:pStyle w:val="Opisslike"/>
         <w:spacing w:line="360" w:lineRule="auto"/>
       </w:pPr>
       <w:r>
@@ -19082,7 +19080,7 @@
     </w:p>
     <w:p>
       <w:pPr>
-        <w:pStyle w:val="Caption"/>
+        <w:pStyle w:val="Opisslike"/>
         <w:spacing w:line="360" w:lineRule="auto"/>
         <w:rPr>
           <w:rFonts w:ascii="Arial" w:hAnsi="Arial" w:cs="Arial"/>
@@ -19478,7 +19476,7 @@
     </w:p>
     <w:p>
       <w:pPr>
-        <w:pStyle w:val="Caption"/>
+        <w:pStyle w:val="Opisslike"/>
         <w:spacing w:line="360" w:lineRule="auto"/>
         <w:rPr>
           <w:rFonts w:ascii="Arial" w:hAnsi="Arial" w:cs="Arial"/>
@@ -19526,15 +19524,15 @@
         <w:pStyle w:val="Normal1"/>
         <w:spacing w:line="360" w:lineRule="auto"/>
       </w:pPr>
-      <w:bookmarkStart w:id="13" w:name="h.4d34og8" w:colFirst="0" w:colLast="0"/>
-      <w:bookmarkEnd w:id="13"/>
+      <w:bookmarkStart w:id="12" w:name="h.4d34og8" w:colFirst="0" w:colLast="0"/>
+      <w:bookmarkEnd w:id="12"/>
       <w:r>
         <w:br w:type="page"/>
       </w:r>
     </w:p>
     <w:p>
       <w:pPr>
-        <w:pStyle w:val="Heading2"/>
+        <w:pStyle w:val="Naslov2"/>
         <w:numPr>
           <w:ilvl w:val="1"/>
           <w:numId w:val="3"/>
@@ -19543,7 +19541,7 @@
           <w:b/>
         </w:rPr>
       </w:pPr>
-      <w:bookmarkStart w:id="14" w:name="_Toc431806053"/>
+      <w:bookmarkStart w:id="13" w:name="_Toc431806053"/>
       <w:r>
         <w:rPr>
           <w:b/>
@@ -19551,25 +19549,25 @@
         <w:lastRenderedPageBreak/>
         <w:t>Dijagram objekata</w:t>
       </w:r>
+      <w:bookmarkEnd w:id="13"/>
+    </w:p>
+    <w:p>
+      <w:pPr>
+        <w:pStyle w:val="Normal1"/>
+        <w:spacing w:line="360" w:lineRule="auto"/>
+        <w:jc w:val="both"/>
+      </w:pPr>
+    </w:p>
+    <w:p>
+      <w:pPr>
+        <w:pStyle w:val="Normal1"/>
+        <w:jc w:val="both"/>
+        <w:rPr>
+          <w:color w:val="4472C4"/>
+        </w:rPr>
+      </w:pPr>
+      <w:bookmarkStart w:id="14" w:name="h.2s8eyo1" w:colFirst="0" w:colLast="0"/>
       <w:bookmarkEnd w:id="14"/>
-    </w:p>
-    <w:p>
-      <w:pPr>
-        <w:pStyle w:val="Normal1"/>
-        <w:spacing w:line="360" w:lineRule="auto"/>
-        <w:jc w:val="both"/>
-      </w:pPr>
-    </w:p>
-    <w:p>
-      <w:pPr>
-        <w:pStyle w:val="Normal1"/>
-        <w:jc w:val="both"/>
-        <w:rPr>
-          <w:color w:val="4472C4"/>
-        </w:rPr>
-      </w:pPr>
-      <w:bookmarkStart w:id="15" w:name="h.2s8eyo1" w:colFirst="0" w:colLast="0"/>
-      <w:bookmarkEnd w:id="15"/>
       <w:r>
         <w:rPr>
           <w:rFonts w:ascii="Arial" w:eastAsia="Arial" w:hAnsi="Arial" w:cs="Arial"/>
@@ -19590,7 +19588,7 @@
     </w:p>
     <w:p>
       <w:pPr>
-        <w:pStyle w:val="Heading2"/>
+        <w:pStyle w:val="Naslov2"/>
         <w:numPr>
           <w:ilvl w:val="1"/>
           <w:numId w:val="3"/>
@@ -19599,7 +19597,7 @@
           <w:b/>
         </w:rPr>
       </w:pPr>
-      <w:bookmarkStart w:id="16" w:name="_Toc431806054"/>
+      <w:bookmarkStart w:id="15" w:name="_Toc431806054"/>
       <w:r>
         <w:rPr>
           <w:b/>
@@ -19607,7 +19605,7 @@
         <w:lastRenderedPageBreak/>
         <w:t>Ostali UML dijagrami</w:t>
       </w:r>
-      <w:bookmarkEnd w:id="16"/>
+      <w:bookmarkEnd w:id="15"/>
     </w:p>
     <w:p>
       <w:pPr>
@@ -19676,8 +19674,8 @@
         <w:pStyle w:val="Normal1"/>
         <w:spacing w:line="360" w:lineRule="auto"/>
       </w:pPr>
-      <w:bookmarkStart w:id="17" w:name="h.17dp8vu" w:colFirst="0" w:colLast="0"/>
-      <w:bookmarkEnd w:id="17"/>
+      <w:bookmarkStart w:id="16" w:name="h.17dp8vu" w:colFirst="0" w:colLast="0"/>
+      <w:bookmarkEnd w:id="16"/>
     </w:p>
     <w:p>
       <w:pPr>
@@ -19689,18 +19687,18 @@
     </w:p>
     <w:p>
       <w:pPr>
-        <w:pStyle w:val="Heading1"/>
+        <w:pStyle w:val="Naslov1"/>
         <w:numPr>
           <w:ilvl w:val="0"/>
           <w:numId w:val="3"/>
         </w:numPr>
       </w:pPr>
-      <w:bookmarkStart w:id="18" w:name="_Toc431806055"/>
+      <w:bookmarkStart w:id="17" w:name="_Toc431806055"/>
       <w:r>
         <w:lastRenderedPageBreak/>
         <w:t>Implementacija i korisničko sučelje</w:t>
       </w:r>
-      <w:bookmarkEnd w:id="18"/>
+      <w:bookmarkEnd w:id="17"/>
     </w:p>
     <w:p>
       <w:pPr>
@@ -19854,22 +19852,22 @@
         <w:spacing w:line="360" w:lineRule="auto"/>
         <w:jc w:val="both"/>
       </w:pPr>
-      <w:bookmarkStart w:id="19" w:name="h.3rdcrjn" w:colFirst="0" w:colLast="0"/>
-      <w:bookmarkEnd w:id="19"/>
-    </w:p>
-    <w:p>
-      <w:pPr>
-        <w:pStyle w:val="Heading2"/>
+      <w:bookmarkStart w:id="18" w:name="h.3rdcrjn" w:colFirst="0" w:colLast="0"/>
+      <w:bookmarkEnd w:id="18"/>
+    </w:p>
+    <w:p>
+      <w:pPr>
+        <w:pStyle w:val="Naslov2"/>
         <w:numPr>
           <w:ilvl w:val="1"/>
           <w:numId w:val="3"/>
         </w:numPr>
       </w:pPr>
-      <w:bookmarkStart w:id="20" w:name="_Toc431806056"/>
+      <w:bookmarkStart w:id="19" w:name="_Toc431806056"/>
       <w:r>
         <w:t>Dijagram razmještaja</w:t>
       </w:r>
-      <w:bookmarkEnd w:id="20"/>
+      <w:bookmarkEnd w:id="19"/>
     </w:p>
     <w:p>
       <w:pPr>
@@ -19903,8 +19901,8 @@
         <w:spacing w:line="360" w:lineRule="auto"/>
         <w:jc w:val="both"/>
       </w:pPr>
-      <w:bookmarkStart w:id="21" w:name="h.26in1rg" w:colFirst="0" w:colLast="0"/>
-      <w:bookmarkEnd w:id="21"/>
+      <w:bookmarkStart w:id="20" w:name="h.26in1rg" w:colFirst="0" w:colLast="0"/>
+      <w:bookmarkEnd w:id="20"/>
     </w:p>
     <w:p>
       <w:pPr>
@@ -19916,18 +19914,18 @@
     </w:p>
     <w:p>
       <w:pPr>
-        <w:pStyle w:val="Heading2"/>
+        <w:pStyle w:val="Naslov2"/>
         <w:numPr>
           <w:ilvl w:val="1"/>
           <w:numId w:val="3"/>
         </w:numPr>
       </w:pPr>
-      <w:bookmarkStart w:id="22" w:name="_Toc431806057"/>
+      <w:bookmarkStart w:id="21" w:name="_Toc431806057"/>
       <w:r>
         <w:lastRenderedPageBreak/>
         <w:t>Korištene tehnologije i alati</w:t>
       </w:r>
-      <w:bookmarkEnd w:id="22"/>
+      <w:bookmarkEnd w:id="21"/>
     </w:p>
     <w:p>
       <w:pPr>
@@ -19965,20 +19963,20 @@
     </w:p>
     <w:p>
       <w:pPr>
-        <w:pStyle w:val="Heading2"/>
+        <w:pStyle w:val="Naslov2"/>
         <w:numPr>
           <w:ilvl w:val="1"/>
           <w:numId w:val="3"/>
         </w:numPr>
       </w:pPr>
-      <w:bookmarkStart w:id="23" w:name="h.lnxbz9" w:colFirst="0" w:colLast="0"/>
-      <w:bookmarkStart w:id="24" w:name="_Toc431806058"/>
-      <w:bookmarkEnd w:id="23"/>
+      <w:bookmarkStart w:id="22" w:name="h.lnxbz9" w:colFirst="0" w:colLast="0"/>
+      <w:bookmarkStart w:id="23" w:name="_Toc431806058"/>
+      <w:bookmarkEnd w:id="22"/>
       <w:r>
         <w:lastRenderedPageBreak/>
         <w:t>Isječak programskog koda vezan za temeljnu funkcionalnost sustava</w:t>
       </w:r>
-      <w:bookmarkEnd w:id="24"/>
+      <w:bookmarkEnd w:id="23"/>
     </w:p>
     <w:p>
       <w:pPr>
@@ -20023,20 +20021,20 @@
     </w:p>
     <w:p>
       <w:pPr>
-        <w:pStyle w:val="Heading2"/>
+        <w:pStyle w:val="Naslov2"/>
         <w:numPr>
           <w:ilvl w:val="1"/>
           <w:numId w:val="3"/>
         </w:numPr>
       </w:pPr>
-      <w:bookmarkStart w:id="25" w:name="h.35nkun2" w:colFirst="0" w:colLast="0"/>
-      <w:bookmarkStart w:id="26" w:name="_Toc431806059"/>
-      <w:bookmarkEnd w:id="25"/>
+      <w:bookmarkStart w:id="24" w:name="h.35nkun2" w:colFirst="0" w:colLast="0"/>
+      <w:bookmarkStart w:id="25" w:name="_Toc431806059"/>
+      <w:bookmarkEnd w:id="24"/>
       <w:r>
         <w:lastRenderedPageBreak/>
         <w:t>Ispitivanje programskog rješenja</w:t>
       </w:r>
-      <w:bookmarkEnd w:id="26"/>
+      <w:bookmarkEnd w:id="25"/>
     </w:p>
     <w:p>
       <w:pPr>
@@ -20140,20 +20138,20 @@
     </w:p>
     <w:p>
       <w:pPr>
-        <w:pStyle w:val="Heading2"/>
+        <w:pStyle w:val="Naslov2"/>
         <w:numPr>
           <w:ilvl w:val="1"/>
           <w:numId w:val="3"/>
         </w:numPr>
       </w:pPr>
-      <w:bookmarkStart w:id="27" w:name="h.1ksv4uv" w:colFirst="0" w:colLast="0"/>
-      <w:bookmarkStart w:id="28" w:name="_Toc431806060"/>
-      <w:bookmarkEnd w:id="27"/>
+      <w:bookmarkStart w:id="26" w:name="h.1ksv4uv" w:colFirst="0" w:colLast="0"/>
+      <w:bookmarkStart w:id="27" w:name="_Toc431806060"/>
+      <w:bookmarkEnd w:id="26"/>
       <w:r>
         <w:lastRenderedPageBreak/>
         <w:t>Upute za instalaciju</w:t>
       </w:r>
-      <w:bookmarkEnd w:id="28"/>
+      <w:bookmarkEnd w:id="27"/>
     </w:p>
     <w:p>
       <w:pPr>
@@ -20188,20 +20186,20 @@
     </w:p>
     <w:p>
       <w:pPr>
-        <w:pStyle w:val="Heading2"/>
+        <w:pStyle w:val="Naslov2"/>
         <w:numPr>
           <w:ilvl w:val="1"/>
           <w:numId w:val="3"/>
         </w:numPr>
       </w:pPr>
-      <w:bookmarkStart w:id="29" w:name="h.44sinio" w:colFirst="0" w:colLast="0"/>
-      <w:bookmarkStart w:id="30" w:name="_Toc431806061"/>
-      <w:bookmarkEnd w:id="29"/>
+      <w:bookmarkStart w:id="28" w:name="h.44sinio" w:colFirst="0" w:colLast="0"/>
+      <w:bookmarkStart w:id="29" w:name="_Toc431806061"/>
+      <w:bookmarkEnd w:id="28"/>
       <w:r>
         <w:lastRenderedPageBreak/>
         <w:t>Korisničke upute</w:t>
       </w:r>
-      <w:bookmarkEnd w:id="30"/>
+      <w:bookmarkEnd w:id="29"/>
     </w:p>
     <w:p>
       <w:pPr>
@@ -20258,8 +20256,8 @@
       <w:pPr>
         <w:pStyle w:val="Normal1"/>
       </w:pPr>
-      <w:bookmarkStart w:id="31" w:name="h.2jxsxqh" w:colFirst="0" w:colLast="0"/>
-      <w:bookmarkEnd w:id="31"/>
+      <w:bookmarkStart w:id="30" w:name="h.2jxsxqh" w:colFirst="0" w:colLast="0"/>
+      <w:bookmarkEnd w:id="30"/>
     </w:p>
     <w:p>
       <w:pPr>
@@ -20271,13 +20269,13 @@
     </w:p>
     <w:p>
       <w:pPr>
-        <w:pStyle w:val="Heading1"/>
+        <w:pStyle w:val="Naslov1"/>
         <w:numPr>
           <w:ilvl w:val="0"/>
           <w:numId w:val="3"/>
         </w:numPr>
       </w:pPr>
-      <w:bookmarkStart w:id="32" w:name="_Toc431806062"/>
+      <w:bookmarkStart w:id="31" w:name="_Toc431806062"/>
       <w:r>
         <w:lastRenderedPageBreak/>
         <w:t>Zaključak</w:t>
@@ -20285,9 +20283,9 @@
       <w:r>
         <w:t xml:space="preserve"> i budući rad</w:t>
       </w:r>
-      <w:bookmarkStart w:id="33" w:name="h.z337ya" w:colFirst="0" w:colLast="0"/>
+      <w:bookmarkStart w:id="32" w:name="h.z337ya" w:colFirst="0" w:colLast="0"/>
+      <w:bookmarkEnd w:id="31"/>
       <w:bookmarkEnd w:id="32"/>
-      <w:bookmarkEnd w:id="33"/>
     </w:p>
     <w:p>
       <w:pPr>
@@ -20424,18 +20422,18 @@
     </w:p>
     <w:p>
       <w:pPr>
-        <w:pStyle w:val="Heading1"/>
+        <w:pStyle w:val="Naslov1"/>
         <w:numPr>
           <w:ilvl w:val="0"/>
           <w:numId w:val="3"/>
         </w:numPr>
       </w:pPr>
-      <w:bookmarkStart w:id="34" w:name="_Toc431806063"/>
+      <w:bookmarkStart w:id="33" w:name="_Toc431806063"/>
       <w:r>
         <w:lastRenderedPageBreak/>
         <w:t>Popis literature</w:t>
       </w:r>
-      <w:bookmarkEnd w:id="34"/>
+      <w:bookmarkEnd w:id="33"/>
     </w:p>
     <w:p>
       <w:pPr>
@@ -20735,12 +20733,15 @@
         <w:spacing w:line="360" w:lineRule="auto"/>
         <w:ind w:hanging="360"/>
         <w:rPr>
-          <w:rFonts w:ascii="Arial" w:hAnsi="Arial" w:cs="Arial"/>
-          <w:szCs w:val="24"/>
-        </w:rPr>
-      </w:pPr>
-      <w:bookmarkStart w:id="35" w:name="h.3j2qqm3" w:colFirst="0" w:colLast="0"/>
-      <w:bookmarkEnd w:id="35"/>
+          <w:rStyle w:val="Hiperveza"/>
+          <w:rFonts w:ascii="Arial" w:hAnsi="Arial" w:cs="Arial"/>
+          <w:color w:val="000000"/>
+          <w:szCs w:val="24"/>
+          <w:u w:val="none"/>
+        </w:rPr>
+      </w:pPr>
+      <w:bookmarkStart w:id="34" w:name="h.3j2qqm3" w:colFirst="0" w:colLast="0"/>
+      <w:bookmarkEnd w:id="34"/>
       <w:r>
         <w:rPr>
           <w:rFonts w:ascii="Arial" w:eastAsia="Arial" w:hAnsi="Arial" w:cs="Arial"/>
@@ -20758,18 +20759,94 @@
       <w:hyperlink r:id="rId51" w:history="1">
         <w:r>
           <w:rPr>
-            <w:rStyle w:val="Hyperlink"/>
+            <w:rStyle w:val="Hiperveza"/>
             <w:rFonts w:ascii="Arial" w:eastAsia="Arial" w:hAnsi="Arial" w:cs="Arial"/>
             <w:szCs w:val="24"/>
           </w:rPr>
           <w:t>http://astah.net/editions/community/</w:t>
         </w:r>
       </w:hyperlink>
-      <w:hyperlink r:id="rId52"/>
-    </w:p>
-    <w:p>
-      <w:pPr>
-        <w:pStyle w:val="Heading1"/>
+    </w:p>
+    <w:p>
+      <w:pPr>
+        <w:pStyle w:val="Normal1"/>
+        <w:numPr>
+          <w:ilvl w:val="0"/>
+          <w:numId w:val="1"/>
+        </w:numPr>
+        <w:spacing w:line="360" w:lineRule="auto"/>
+        <w:ind w:hanging="360"/>
+        <w:rPr>
+          <w:rFonts w:ascii="Arial" w:hAnsi="Arial" w:cs="Arial"/>
+          <w:szCs w:val="24"/>
+        </w:rPr>
+      </w:pPr>
+      <w:r>
+        <w:t xml:space="preserve">OSM API, </w:t>
+      </w:r>
+      <w:hyperlink r:id="rId52" w:history="1">
+        <w:r>
+          <w:rPr>
+            <w:rStyle w:val="Hiperveza"/>
+          </w:rPr>
+          <w:t>https://github.com/westnordost/osmapi/blob/master/README.md</w:t>
+        </w:r>
+      </w:hyperlink>
+    </w:p>
+    <w:p>
+      <w:pPr>
+        <w:pStyle w:val="Normal1"/>
+        <w:numPr>
+          <w:ilvl w:val="0"/>
+          <w:numId w:val="1"/>
+        </w:numPr>
+        <w:spacing w:line="360" w:lineRule="auto"/>
+        <w:ind w:hanging="360"/>
+        <w:rPr>
+          <w:rFonts w:ascii="Arial" w:hAnsi="Arial" w:cs="Arial"/>
+          <w:szCs w:val="24"/>
+        </w:rPr>
+      </w:pPr>
+      <w:r>
+        <w:t xml:space="preserve">GIT, </w:t>
+      </w:r>
+      <w:hyperlink r:id="rId53" w:history="1">
+        <w:r>
+          <w:rPr>
+            <w:rStyle w:val="Hiperveza"/>
+          </w:rPr>
+          <w:t>https://git-scm.com/book/en/v2/Getting-Started-Git-Basics</w:t>
+        </w:r>
+      </w:hyperlink>
+    </w:p>
+    <w:bookmarkStart w:id="35" w:name="_GoBack"/>
+    <w:bookmarkEnd w:id="35"/>
+    <w:p>
+      <w:pPr>
+        <w:pStyle w:val="Normal1"/>
+        <w:spacing w:line="360" w:lineRule="auto"/>
+        <w:ind w:left="360"/>
+        <w:rPr>
+          <w:rFonts w:ascii="Arial" w:hAnsi="Arial" w:cs="Arial"/>
+          <w:szCs w:val="24"/>
+        </w:rPr>
+      </w:pPr>
+      <w:r>
+        <w:fldChar w:fldCharType="begin"/>
+      </w:r>
+      <w:r>
+        <w:instrText xml:space="preserve"> HYPERLINK "http://argouml.tigris.org/" \h </w:instrText>
+      </w:r>
+      <w:r>
+        <w:fldChar w:fldCharType="separate"/>
+      </w:r>
+      <w:r>
+        <w:fldChar w:fldCharType="end"/>
+      </w:r>
+    </w:p>
+    <w:p>
+      <w:pPr>
+        <w:pStyle w:val="Naslov1"/>
         <w:tabs>
           <w:tab w:val="left" w:pos="360"/>
         </w:tabs>
@@ -21299,7 +21376,7 @@
     </w:p>
     <w:p>
       <w:pPr>
-        <w:pStyle w:val="Heading1"/>
+        <w:pStyle w:val="Naslov1"/>
         <w:tabs>
           <w:tab w:val="left" w:pos="360"/>
         </w:tabs>
@@ -22062,7 +22139,7 @@
     </w:p>
     <w:p>
       <w:pPr>
-        <w:pStyle w:val="Heading1"/>
+        <w:pStyle w:val="Naslov1"/>
         <w:tabs>
           <w:tab w:val="left" w:pos="360"/>
         </w:tabs>
@@ -22084,7 +22161,7 @@
     </w:p>
     <w:tbl>
       <w:tblPr>
-        <w:tblStyle w:val="PlainTable1"/>
+        <w:tblStyle w:val="Obinatablica1"/>
         <w:tblW w:w="0" w:type="auto"/>
         <w:jc w:val="center"/>
         <w:tblLook w:val="04A0" w:firstRow="1" w:lastRow="0" w:firstColumn="1" w:lastColumn="0" w:noHBand="0" w:noVBand="1"/>
@@ -26011,7 +26088,7 @@
                     </pic:cNvPicPr>
                   </pic:nvPicPr>
                   <pic:blipFill>
-                    <a:blip r:embed="rId53">
+                    <a:blip r:embed="rId54">
                       <a:extLst>
                         <a:ext uri="{28A0092B-C50C-407E-A947-70E740481C1C}">
                           <a14:useLocalDpi xmlns:a14="http://schemas.microsoft.com/office/drawing/2010/main" val="0"/>
@@ -26053,7 +26130,7 @@
     </w:p>
     <w:p>
       <w:pPr>
-        <w:pStyle w:val="Heading1"/>
+        <w:pStyle w:val="Naslov1"/>
         <w:ind w:left="360" w:firstLine="0"/>
       </w:pPr>
       <w:bookmarkStart w:id="39" w:name="_Toc431806067"/>
@@ -26154,8 +26231,8 @@
       </w:pPr>
     </w:p>
     <w:sectPr>
-      <w:headerReference w:type="default" r:id="rId54"/>
-      <w:footerReference w:type="default" r:id="rId55"/>
+      <w:headerReference w:type="default" r:id="rId55"/>
+      <w:footerReference w:type="default" r:id="rId56"/>
       <w:pgSz w:w="11905" w:h="16837"/>
       <w:pgMar w:top="1417" w:right="1417" w:bottom="1417" w:left="1417" w:header="720" w:footer="720" w:gutter="0"/>
       <w:cols w:space="720"/>
@@ -26294,7 +26371,7 @@
         <w:noProof/>
         <w:sz w:val="20"/>
       </w:rPr>
-      <w:t>24. studenog 2018.</w:t>
+      <w:t>26. studenog 2018.</w:t>
     </w:r>
     <w:r>
       <w:rPr>
@@ -31365,7 +31442,7 @@
       <w:sz w:val="24"/>
     </w:rPr>
   </w:style>
-  <w:style w:type="paragraph" w:styleId="Heading1">
+  <w:style w:type="paragraph" w:styleId="Naslov1">
     <w:name w:val="heading 1"/>
     <w:basedOn w:val="Normal1"/>
     <w:next w:val="Normal1"/>
@@ -31383,7 +31460,7 @@
       <w:sz w:val="32"/>
     </w:rPr>
   </w:style>
-  <w:style w:type="paragraph" w:styleId="Heading2">
+  <w:style w:type="paragraph" w:styleId="Naslov2">
     <w:name w:val="heading 2"/>
     <w:basedOn w:val="Normal1"/>
     <w:next w:val="Normal1"/>
@@ -31401,7 +31478,7 @@
       <w:sz w:val="28"/>
     </w:rPr>
   </w:style>
-  <w:style w:type="paragraph" w:styleId="Heading3">
+  <w:style w:type="paragraph" w:styleId="Naslov3">
     <w:name w:val="heading 3"/>
     <w:basedOn w:val="Normal1"/>
     <w:next w:val="Normal1"/>
@@ -31420,7 +31497,7 @@
       <w:sz w:val="26"/>
     </w:rPr>
   </w:style>
-  <w:style w:type="paragraph" w:styleId="Heading4">
+  <w:style w:type="paragraph" w:styleId="Naslov4">
     <w:name w:val="heading 4"/>
     <w:basedOn w:val="Normal1"/>
     <w:next w:val="Normal1"/>
@@ -31437,7 +31514,7 @@
       <w:sz w:val="28"/>
     </w:rPr>
   </w:style>
-  <w:style w:type="paragraph" w:styleId="Heading5">
+  <w:style w:type="paragraph" w:styleId="Naslov5">
     <w:name w:val="heading 5"/>
     <w:basedOn w:val="Normal1"/>
     <w:next w:val="Normal1"/>
@@ -31455,7 +31532,7 @@
       <w:sz w:val="26"/>
     </w:rPr>
   </w:style>
-  <w:style w:type="paragraph" w:styleId="Heading6">
+  <w:style w:type="paragraph" w:styleId="Naslov6">
     <w:name w:val="heading 6"/>
     <w:basedOn w:val="Normal1"/>
     <w:next w:val="Normal1"/>
@@ -31472,13 +31549,13 @@
       <w:sz w:val="22"/>
     </w:rPr>
   </w:style>
-  <w:style w:type="character" w:default="1" w:styleId="DefaultParagraphFont">
+  <w:style w:type="character" w:default="1" w:styleId="Zadanifontodlomka">
     <w:name w:val="Default Paragraph Font"/>
     <w:uiPriority w:val="1"/>
     <w:semiHidden/>
     <w:unhideWhenUsed/>
   </w:style>
-  <w:style w:type="table" w:default="1" w:styleId="TableNormal">
+  <w:style w:type="table" w:default="1" w:styleId="Obinatablica">
     <w:name w:val="Normal Table"/>
     <w:uiPriority w:val="99"/>
     <w:semiHidden/>
@@ -31493,7 +31570,7 @@
       </w:tblCellMar>
     </w:tblPr>
   </w:style>
-  <w:style w:type="numbering" w:default="1" w:styleId="NoList">
+  <w:style w:type="numbering" w:default="1" w:styleId="Bezpopisa">
     <w:name w:val="No List"/>
     <w:uiPriority w:val="99"/>
     <w:semiHidden/>
@@ -31507,7 +31584,7 @@
       <w:sz w:val="24"/>
     </w:rPr>
   </w:style>
-  <w:style w:type="paragraph" w:styleId="Title">
+  <w:style w:type="paragraph" w:styleId="Naslov">
     <w:name w:val="Title"/>
     <w:basedOn w:val="Normal1"/>
     <w:next w:val="Normal1"/>
@@ -31523,7 +31600,7 @@
       <w:sz w:val="72"/>
     </w:rPr>
   </w:style>
-  <w:style w:type="paragraph" w:styleId="Subtitle">
+  <w:style w:type="paragraph" w:styleId="Podnaslov">
     <w:name w:val="Subtitle"/>
     <w:basedOn w:val="Normal1"/>
     <w:next w:val="Normal1"/>
@@ -31542,17 +31619,17 @@
     </w:rPr>
   </w:style>
   <w:style w:type="table" w:customStyle="1" w:styleId="a">
-    <w:basedOn w:val="TableNormal"/>
+    <w:basedOn w:val="Obinatablica"/>
     <w:rsid w:val="00BF7533"/>
     <w:tblPr>
       <w:tblStyleRowBandSize w:val="1"/>
       <w:tblStyleColBandSize w:val="1"/>
     </w:tblPr>
   </w:style>
-  <w:style w:type="paragraph" w:styleId="DocumentMap">
+  <w:style w:type="paragraph" w:styleId="Kartadokumenta">
     <w:name w:val="Document Map"/>
     <w:basedOn w:val="Normal"/>
-    <w:link w:val="DocumentMapChar"/>
+    <w:link w:val="KartadokumentaChar"/>
     <w:uiPriority w:val="99"/>
     <w:semiHidden/>
     <w:unhideWhenUsed/>
@@ -31563,9 +31640,9 @@
       <w:szCs w:val="16"/>
     </w:rPr>
   </w:style>
-  <w:style w:type="character" w:customStyle="1" w:styleId="DocumentMapChar">
-    <w:name w:val="Document Map Char"/>
-    <w:link w:val="DocumentMap"/>
+  <w:style w:type="character" w:customStyle="1" w:styleId="KartadokumentaChar">
+    <w:name w:val="Karta dokumenta Char"/>
+    <w:link w:val="Kartadokumenta"/>
     <w:uiPriority w:val="99"/>
     <w:semiHidden/>
     <w:rsid w:val="00451C50"/>
@@ -31575,10 +31652,10 @@
       <w:szCs w:val="16"/>
     </w:rPr>
   </w:style>
-  <w:style w:type="paragraph" w:styleId="Header">
+  <w:style w:type="paragraph" w:styleId="Zaglavlje">
     <w:name w:val="header"/>
     <w:basedOn w:val="Normal"/>
-    <w:link w:val="HeaderChar"/>
+    <w:link w:val="ZaglavljeChar"/>
     <w:uiPriority w:val="99"/>
     <w:unhideWhenUsed/>
     <w:rsid w:val="00CB480D"/>
@@ -31589,9 +31666,9 @@
       </w:tabs>
     </w:pPr>
   </w:style>
-  <w:style w:type="character" w:customStyle="1" w:styleId="HeaderChar">
-    <w:name w:val="Header Char"/>
-    <w:link w:val="Header"/>
+  <w:style w:type="character" w:customStyle="1" w:styleId="ZaglavljeChar">
+    <w:name w:val="Zaglavlje Char"/>
+    <w:link w:val="Zaglavlje"/>
     <w:uiPriority w:val="99"/>
     <w:rsid w:val="00CB480D"/>
     <w:rPr>
@@ -31600,10 +31677,10 @@
       <w:lang w:val="hr-HR" w:eastAsia="hr-HR"/>
     </w:rPr>
   </w:style>
-  <w:style w:type="paragraph" w:styleId="Footer">
+  <w:style w:type="paragraph" w:styleId="Podnoje">
     <w:name w:val="footer"/>
     <w:basedOn w:val="Normal"/>
-    <w:link w:val="FooterChar"/>
+    <w:link w:val="PodnojeChar"/>
     <w:uiPriority w:val="99"/>
     <w:unhideWhenUsed/>
     <w:rsid w:val="00CB480D"/>
@@ -31614,9 +31691,9 @@
       </w:tabs>
     </w:pPr>
   </w:style>
-  <w:style w:type="character" w:customStyle="1" w:styleId="FooterChar">
-    <w:name w:val="Footer Char"/>
-    <w:link w:val="Footer"/>
+  <w:style w:type="character" w:customStyle="1" w:styleId="PodnojeChar">
+    <w:name w:val="Podnožje Char"/>
+    <w:link w:val="Podnoje"/>
     <w:uiPriority w:val="99"/>
     <w:rsid w:val="00CB480D"/>
     <w:rPr>
@@ -31625,9 +31702,9 @@
       <w:lang w:val="hr-HR" w:eastAsia="hr-HR"/>
     </w:rPr>
   </w:style>
-  <w:style w:type="table" w:styleId="TableGrid">
+  <w:style w:type="table" w:styleId="Reetkatablice">
     <w:name w:val="Table Grid"/>
-    <w:basedOn w:val="TableNormal"/>
+    <w:basedOn w:val="Obinatablica"/>
     <w:uiPriority w:val="59"/>
     <w:rsid w:val="00D75D2C"/>
     <w:tblPr>
@@ -31641,9 +31718,9 @@
       </w:tblBorders>
     </w:tblPr>
   </w:style>
-  <w:style w:type="table" w:styleId="PlainTable1">
+  <w:style w:type="table" w:styleId="Obinatablica1">
     <w:name w:val="Plain Table 1"/>
-    <w:basedOn w:val="TableNormal"/>
+    <w:basedOn w:val="Obinatablica"/>
     <w:uiPriority w:val="41"/>
     <w:rsid w:val="00D75D2C"/>
     <w:tblPr>
@@ -31701,9 +31778,9 @@
       </w:tcPr>
     </w:tblStylePr>
   </w:style>
-  <w:style w:type="table" w:styleId="TableGridLight">
+  <w:style w:type="table" w:styleId="Svijetlareetkatablice">
     <w:name w:val="Grid Table Light"/>
-    <w:basedOn w:val="TableNormal"/>
+    <w:basedOn w:val="Obinatablica"/>
     <w:uiPriority w:val="40"/>
     <w:rsid w:val="00D75D2C"/>
     <w:tblPr>
@@ -31717,9 +31794,9 @@
       </w:tblBorders>
     </w:tblPr>
   </w:style>
-  <w:style w:type="table" w:styleId="PlainTable2">
+  <w:style w:type="table" w:styleId="Obinatablica2">
     <w:name w:val="Plain Table 2"/>
-    <w:basedOn w:val="TableNormal"/>
+    <w:basedOn w:val="Obinatablica"/>
     <w:uiPriority w:val="42"/>
     <w:rsid w:val="00D75D2C"/>
     <w:tblPr>
@@ -31794,9 +31871,9 @@
       </w:tcPr>
     </w:tblStylePr>
   </w:style>
-  <w:style w:type="table" w:styleId="PlainTable3">
+  <w:style w:type="table" w:styleId="Obinatablica3">
     <w:name w:val="Plain Table 3"/>
-    <w:basedOn w:val="TableNormal"/>
+    <w:basedOn w:val="Obinatablica"/>
     <w:uiPriority w:val="43"/>
     <w:rsid w:val="00D75D2C"/>
     <w:tblPr>
@@ -31884,9 +31961,9 @@
       </w:tcPr>
     </w:tblStylePr>
   </w:style>
-  <w:style w:type="table" w:styleId="PlainTable4">
+  <w:style w:type="table" w:styleId="Obinatablica4">
     <w:name w:val="Plain Table 4"/>
-    <w:basedOn w:val="TableNormal"/>
+    <w:basedOn w:val="Obinatablica"/>
     <w:uiPriority w:val="44"/>
     <w:rsid w:val="00D75D2C"/>
     <w:tblPr>
@@ -31930,9 +32007,9 @@
       </w:tcPr>
     </w:tblStylePr>
   </w:style>
-  <w:style w:type="table" w:styleId="PlainTable5">
+  <w:style w:type="table" w:styleId="Obinatablica5">
     <w:name w:val="Plain Table 5"/>
-    <w:basedOn w:val="TableNormal"/>
+    <w:basedOn w:val="Obinatablica"/>
     <w:uiPriority w:val="45"/>
     <w:rsid w:val="00D75D2C"/>
     <w:tblPr>
@@ -32047,9 +32124,9 @@
       </w:tcPr>
     </w:tblStylePr>
   </w:style>
-  <w:style w:type="table" w:styleId="ListTable3-Accent6">
+  <w:style w:type="table" w:styleId="Tablicapopisa3-isticanje6">
     <w:name w:val="List Table 3 Accent 6"/>
-    <w:basedOn w:val="TableNormal"/>
+    <w:basedOn w:val="Obinatablica"/>
     <w:uiPriority w:val="48"/>
     <w:rsid w:val="00D75D2C"/>
     <w:tblPr>
@@ -32168,9 +32245,9 @@
       </w:tcPr>
     </w:tblStylePr>
   </w:style>
-  <w:style w:type="table" w:styleId="GridTable2-Accent3">
+  <w:style w:type="table" w:styleId="Tablicareetke2-isticanje3">
     <w:name w:val="Grid Table 2 Accent 3"/>
-    <w:basedOn w:val="TableNormal"/>
+    <w:basedOn w:val="Obinatablica"/>
     <w:uiPriority w:val="47"/>
     <w:rsid w:val="00D75D2C"/>
     <w:tblPr>
@@ -32240,9 +32317,9 @@
       </w:tcPr>
     </w:tblStylePr>
   </w:style>
-  <w:style w:type="paragraph" w:styleId="TOCHeading">
+  <w:style w:type="paragraph" w:styleId="TOCNaslov">
     <w:name w:val="TOC Heading"/>
-    <w:basedOn w:val="Heading1"/>
+    <w:basedOn w:val="Naslov1"/>
     <w:next w:val="Normal"/>
     <w:uiPriority w:val="39"/>
     <w:unhideWhenUsed/>
@@ -32261,7 +32338,7 @@
       <w:lang w:val="en-US" w:eastAsia="en-US"/>
     </w:rPr>
   </w:style>
-  <w:style w:type="paragraph" w:styleId="TOC1">
+  <w:style w:type="paragraph" w:styleId="Sadraj1">
     <w:name w:val="toc 1"/>
     <w:basedOn w:val="Normal"/>
     <w:next w:val="Normal"/>
@@ -32270,7 +32347,7 @@
     <w:unhideWhenUsed/>
     <w:rsid w:val="00AD38CE"/>
   </w:style>
-  <w:style w:type="paragraph" w:styleId="TOC2">
+  <w:style w:type="paragraph" w:styleId="Sadraj2">
     <w:name w:val="toc 2"/>
     <w:basedOn w:val="Normal"/>
     <w:next w:val="Normal"/>
@@ -32282,7 +32359,7 @@
       <w:ind w:left="240"/>
     </w:pPr>
   </w:style>
-  <w:style w:type="character" w:styleId="Hyperlink">
+  <w:style w:type="character" w:styleId="Hiperveza">
     <w:name w:val="Hyperlink"/>
     <w:uiPriority w:val="99"/>
     <w:unhideWhenUsed/>
@@ -32292,7 +32369,7 @@
       <w:u w:val="single"/>
     </w:rPr>
   </w:style>
-  <w:style w:type="paragraph" w:styleId="Caption">
+  <w:style w:type="paragraph" w:styleId="Opisslike">
     <w:name w:val="caption"/>
     <w:basedOn w:val="Normal"/>
     <w:next w:val="Normal"/>
@@ -32309,6 +32386,18 @@
       <w:color w:val="44546A" w:themeColor="text2"/>
       <w:sz w:val="18"/>
       <w:szCs w:val="18"/>
+    </w:rPr>
+  </w:style>
+  <w:style w:type="character" w:styleId="Nerijeenospominjanje">
+    <w:name w:val="Unresolved Mention"/>
+    <w:basedOn w:val="Zadanifontodlomka"/>
+    <w:uiPriority w:val="99"/>
+    <w:semiHidden/>
+    <w:unhideWhenUsed/>
+    <w:rsid w:val="005F6645"/>
+    <w:rPr>
+      <w:color w:val="605E5C"/>
+      <w:shd w:val="clear" w:color="auto" w:fill="E1DFDD"/>
     </w:rPr>
   </w:style>
 </w:styles>
@@ -32614,7 +32703,7 @@
 </file>
 
 <file path=customXml/itemProps1.xml><?xml version="1.0" encoding="utf-8"?>
-<ds:datastoreItem xmlns:ds="http://schemas.openxmlformats.org/officeDocument/2006/customXml" ds:itemID="{94EA858B-1264-46FD-A7BD-3C07E5A6ADC5}">
+<ds:datastoreItem xmlns:ds="http://schemas.openxmlformats.org/officeDocument/2006/customXml" ds:itemID="{79BC589D-5B1B-42E9-BF0C-69FEDCFB5BA0}">
   <ds:schemaRefs>
     <ds:schemaRef ds:uri="http://schemas.openxmlformats.org/officeDocument/2006/bibliography"/>
   </ds:schemaRefs>

</xml_diff>